<commit_message>
Realizado por José Carlos e Guilherme Fay Realização do documento DPEAP_PLT_20111204.docx
</commit_message>
<xml_diff>
--- a/Dot Project EAP/3. System Test/DPEAP_PLT_20111204.docx
+++ b/Dot Project EAP/3. System Test/DPEAP_PLT_20111204.docx
@@ -180,8 +180,6 @@
         </w:rPr>
         <w:t>&lt;Build 1.4</w:t>
       </w:r>
-      <w:bookmarkStart w:id="0" w:name="_GoBack"/>
-      <w:bookmarkEnd w:id="0"/>
       <w:r>
         <w:rPr>
           <w:rFonts w:ascii="Arial" w:eastAsia="Arial" w:hAnsi="Arial" w:cs="Arial"/>
@@ -1360,10 +1358,10 @@
       </w:pPr>
       <w:r>
         <w:object w:dxaOrig="8524" w:dyaOrig="4272">
-          <v:rect id="rectole0000000000" o:spid="_x0000_i1025" style="width:426.05pt;height:213.75pt" o:ole="" o:preferrelative="t" stroked="f">
+          <v:rect id="rectole0000000000" o:spid="_x0000_i1025" style="width:425.9pt;height:213.95pt" o:ole="" o:preferrelative="t" stroked="f">
             <v:imagedata r:id="rId7" o:title=""/>
           </v:rect>
-          <o:OLEObject Type="Embed" ProgID="StaticMetafile" ShapeID="rectole0000000000" DrawAspect="Content" ObjectID="_1384533994" r:id="rId8"/>
+          <o:OLEObject Type="Embed" ProgID="StaticMetafile" ShapeID="rectole0000000000" DrawAspect="Content" ObjectID="_1384536004" r:id="rId8"/>
         </w:object>
       </w:r>
     </w:p>
@@ -1546,255 +1544,46 @@
           <w:tab w:val="left" w:pos="360"/>
         </w:tabs>
         <w:spacing w:before="120" w:after="60" w:line="240" w:lineRule="auto"/>
+        <w:ind w:left="1056" w:firstLine="360"/>
         <w:rPr>
           <w:rFonts w:ascii="Arial" w:eastAsia="Arial" w:hAnsi="Arial" w:cs="Arial"/>
           <w:b/>
           <w:i/>
         </w:rPr>
       </w:pPr>
-    </w:p>
-    <w:p>
-      <w:pPr>
-        <w:pStyle w:val="PargrafodaLista"/>
-        <w:numPr>
-          <w:ilvl w:val="0"/>
-          <w:numId w:val="19"/>
-        </w:numPr>
-        <w:spacing w:after="0" w:line="240" w:lineRule="auto"/>
-        <w:rPr>
-          <w:rFonts w:ascii="Arial" w:eastAsia="Times New Roman" w:hAnsi="Arial" w:cs="Arial"/>
-          <w:sz w:val="24"/>
-          <w:szCs w:val="24"/>
-        </w:rPr>
-      </w:pPr>
-      <w:r>
-        <w:rPr>
-          <w:rFonts w:ascii="Arial" w:eastAsia="Times New Roman" w:hAnsi="Arial" w:cs="Arial"/>
-          <w:sz w:val="24"/>
-          <w:szCs w:val="24"/>
-        </w:rPr>
-        <w:t xml:space="preserve">Criar o primeiro nó </w:t>
+      <w:r>
+        <w:rPr>
+          <w:rFonts w:ascii="Arial" w:eastAsia="Arial" w:hAnsi="Arial" w:cs="Arial"/>
+          <w:b/>
+          <w:i/>
+        </w:rPr>
+        <w:t xml:space="preserve">4- </w:t>
+      </w:r>
+      <w:r>
+        <w:rPr>
+          <w:rFonts w:ascii="Arial" w:eastAsia="Arial" w:hAnsi="Arial" w:cs="Arial"/>
+          <w:b/>
+          <w:i/>
+        </w:rPr>
+        <w:t xml:space="preserve">Excluir qualquer nó, com exceção de nó </w:t>
       </w:r>
       <w:proofErr w:type="gramStart"/>
       <w:r>
         <w:rPr>
-          <w:rFonts w:ascii="Arial" w:eastAsia="Times New Roman" w:hAnsi="Arial" w:cs="Arial"/>
-          <w:sz w:val="24"/>
-          <w:szCs w:val="24"/>
+          <w:rFonts w:ascii="Arial" w:eastAsia="Arial" w:hAnsi="Arial" w:cs="Arial"/>
+          <w:b/>
+          <w:i/>
         </w:rPr>
         <w:t>0</w:t>
       </w:r>
       <w:proofErr w:type="gramEnd"/>
       <w:r>
         <w:rPr>
-          <w:rFonts w:ascii="Arial" w:eastAsia="Times New Roman" w:hAnsi="Arial" w:cs="Arial"/>
-          <w:sz w:val="24"/>
-          <w:szCs w:val="24"/>
-        </w:rPr>
-        <w:t xml:space="preserve"> cujo campo será preenchido pelo nome do projeto</w:t>
-      </w:r>
-    </w:p>
-    <w:p>
-      <w:pPr>
-        <w:pStyle w:val="PargrafodaLista"/>
-        <w:numPr>
-          <w:ilvl w:val="0"/>
-          <w:numId w:val="19"/>
-        </w:numPr>
-        <w:spacing w:after="0" w:line="240" w:lineRule="auto"/>
-        <w:rPr>
-          <w:rFonts w:ascii="Arial" w:eastAsia="Times New Roman" w:hAnsi="Arial" w:cs="Arial"/>
-          <w:sz w:val="24"/>
-          <w:szCs w:val="24"/>
-        </w:rPr>
-      </w:pPr>
-      <w:r>
-        <w:rPr>
-          <w:rFonts w:ascii="Arial" w:eastAsia="Times New Roman" w:hAnsi="Arial" w:cs="Arial"/>
-          <w:sz w:val="24"/>
-          <w:szCs w:val="24"/>
-        </w:rPr>
-        <w:t xml:space="preserve">Criar os filhos do nó </w:t>
-      </w:r>
-      <w:proofErr w:type="gramStart"/>
-      <w:r>
-        <w:rPr>
-          <w:rFonts w:ascii="Arial" w:eastAsia="Times New Roman" w:hAnsi="Arial" w:cs="Arial"/>
-          <w:sz w:val="24"/>
-          <w:szCs w:val="24"/>
-        </w:rPr>
-        <w:t>0</w:t>
-      </w:r>
-      <w:proofErr w:type="gramEnd"/>
-      <w:r>
-        <w:rPr>
-          <w:rFonts w:ascii="Arial" w:eastAsia="Times New Roman" w:hAnsi="Arial" w:cs="Arial"/>
-          <w:sz w:val="24"/>
-          <w:szCs w:val="24"/>
-        </w:rPr>
-        <w:t xml:space="preserve"> que serão os pacotes de trabalho</w:t>
-      </w:r>
-    </w:p>
-    <w:p>
-      <w:pPr>
-        <w:pStyle w:val="PargrafodaLista"/>
-        <w:numPr>
-          <w:ilvl w:val="0"/>
-          <w:numId w:val="19"/>
-        </w:numPr>
-        <w:spacing w:after="0" w:line="240" w:lineRule="auto"/>
-        <w:rPr>
-          <w:rFonts w:ascii="Arial" w:eastAsia="Times New Roman" w:hAnsi="Arial" w:cs="Arial"/>
-          <w:sz w:val="24"/>
-          <w:szCs w:val="24"/>
-        </w:rPr>
-      </w:pPr>
-      <w:r>
-        <w:rPr>
-          <w:rFonts w:ascii="Arial" w:eastAsia="Times New Roman" w:hAnsi="Arial" w:cs="Arial"/>
-          <w:sz w:val="24"/>
-          <w:szCs w:val="24"/>
-        </w:rPr>
-        <w:t>Visualizar todos os campos da EAP criada</w:t>
-      </w:r>
-    </w:p>
-    <w:p>
-      <w:pPr>
-        <w:keepLines/>
-        <w:spacing w:after="120" w:line="240" w:lineRule="auto"/>
-        <w:rPr>
-          <w:rFonts w:ascii="Arial" w:eastAsia="Times New Roman" w:hAnsi="Arial" w:cs="Arial"/>
-          <w:sz w:val="24"/>
-          <w:szCs w:val="24"/>
-        </w:rPr>
-      </w:pPr>
-    </w:p>
-    <w:p>
-      <w:pPr>
-        <w:keepLines/>
-        <w:spacing w:after="120" w:line="240" w:lineRule="auto"/>
-        <w:ind w:firstLine="708"/>
-        <w:rPr>
-          <w:rFonts w:ascii="Arial" w:eastAsia="Times New Roman" w:hAnsi="Arial" w:cs="Arial"/>
-          <w:sz w:val="24"/>
-          <w:szCs w:val="24"/>
-        </w:rPr>
-      </w:pPr>
-      <w:r>
-        <w:rPr>
-          <w:rFonts w:ascii="Arial" w:eastAsia="Times New Roman" w:hAnsi="Arial" w:cs="Arial"/>
-          <w:sz w:val="24"/>
-          <w:szCs w:val="24"/>
-        </w:rPr>
-        <w:t>O teste será um teste de usabilidade, no qual objetivo é definir se a interface com</w:t>
-      </w:r>
-      <w:r>
-        <w:rPr>
-          <w:rFonts w:ascii="Arial" w:eastAsia="Times New Roman" w:hAnsi="Arial" w:cs="Arial"/>
-          <w:sz w:val="24"/>
-          <w:szCs w:val="24"/>
-        </w:rPr>
-        <w:t>o</w:t>
-      </w:r>
-      <w:r>
-        <w:rPr>
-          <w:rFonts w:ascii="Arial" w:eastAsia="Times New Roman" w:hAnsi="Arial" w:cs="Arial"/>
-          <w:sz w:val="24"/>
-          <w:szCs w:val="24"/>
-        </w:rPr>
-        <w:t xml:space="preserve"> um todo está </w:t>
-      </w:r>
-      <w:proofErr w:type="gramStart"/>
-      <w:r>
-        <w:rPr>
-          <w:rFonts w:ascii="Arial" w:eastAsia="Times New Roman" w:hAnsi="Arial" w:cs="Arial"/>
-          <w:sz w:val="24"/>
-          <w:szCs w:val="24"/>
-        </w:rPr>
-        <w:t>implementada</w:t>
-      </w:r>
-      <w:proofErr w:type="gramEnd"/>
-      <w:r>
-        <w:rPr>
-          <w:rFonts w:ascii="Arial" w:eastAsia="Times New Roman" w:hAnsi="Arial" w:cs="Arial"/>
-          <w:sz w:val="24"/>
-          <w:szCs w:val="24"/>
-        </w:rPr>
-        <w:t xml:space="preserve"> corretamente</w:t>
-      </w:r>
-      <w:r>
-        <w:rPr>
-          <w:rFonts w:ascii="Arial" w:eastAsia="Times New Roman" w:hAnsi="Arial" w:cs="Arial"/>
-          <w:sz w:val="24"/>
-          <w:szCs w:val="24"/>
-        </w:rPr>
-        <w:t xml:space="preserve"> (como deve ser uma EAP)</w:t>
-      </w:r>
-      <w:r>
-        <w:rPr>
-          <w:rFonts w:ascii="Arial" w:eastAsia="Times New Roman" w:hAnsi="Arial" w:cs="Arial"/>
-          <w:sz w:val="24"/>
-          <w:szCs w:val="24"/>
-        </w:rPr>
-        <w:t xml:space="preserve"> e usual.</w:t>
-      </w:r>
-    </w:p>
-    <w:p>
-      <w:pPr>
-        <w:keepLines/>
-        <w:spacing w:after="120" w:line="240" w:lineRule="auto"/>
-        <w:ind w:firstLine="708"/>
-        <w:rPr>
-          <w:rFonts w:ascii="Arial" w:eastAsia="Times New Roman" w:hAnsi="Arial" w:cs="Arial"/>
-          <w:sz w:val="24"/>
-          <w:szCs w:val="24"/>
-        </w:rPr>
-      </w:pPr>
-      <w:r>
-        <w:rPr>
-          <w:rFonts w:ascii="Arial" w:eastAsia="Times New Roman" w:hAnsi="Arial" w:cs="Arial"/>
-          <w:sz w:val="24"/>
-          <w:szCs w:val="24"/>
-        </w:rPr>
-        <w:t xml:space="preserve">Os recursos necessários são um computador com servidor web, apache, um banco de dados </w:t>
-      </w:r>
-      <w:proofErr w:type="gramStart"/>
-      <w:r>
-        <w:rPr>
-          <w:rFonts w:ascii="Arial" w:eastAsia="Times New Roman" w:hAnsi="Arial" w:cs="Arial"/>
-          <w:sz w:val="24"/>
-          <w:szCs w:val="24"/>
-        </w:rPr>
-        <w:t>MySQL</w:t>
-      </w:r>
-      <w:proofErr w:type="gramEnd"/>
-      <w:r>
-        <w:rPr>
-          <w:rFonts w:ascii="Arial" w:eastAsia="Times New Roman" w:hAnsi="Arial" w:cs="Arial"/>
-          <w:sz w:val="24"/>
-          <w:szCs w:val="24"/>
-        </w:rPr>
-        <w:t>, e o código fonte.</w:t>
-      </w:r>
-    </w:p>
-    <w:p>
-      <w:pPr>
-        <w:keepLines/>
-        <w:spacing w:after="120" w:line="240" w:lineRule="auto"/>
-        <w:ind w:firstLine="708"/>
-        <w:rPr>
-          <w:rFonts w:ascii="Arial" w:eastAsia="Times New Roman" w:hAnsi="Arial" w:cs="Arial"/>
-          <w:sz w:val="24"/>
-          <w:szCs w:val="24"/>
-        </w:rPr>
-      </w:pPr>
-      <w:r>
-        <w:rPr>
-          <w:rFonts w:ascii="Arial" w:eastAsia="Times New Roman" w:hAnsi="Arial" w:cs="Arial"/>
-          <w:sz w:val="24"/>
-          <w:szCs w:val="24"/>
-        </w:rPr>
-        <w:t>Os elementos a serem liberados serão scripts de javascript que contém as informações referentes a build 1.3.</w:t>
+          <w:rFonts w:ascii="Arial" w:eastAsia="Arial" w:hAnsi="Arial" w:cs="Arial"/>
+          <w:b/>
+          <w:i/>
+        </w:rPr>
+        <w:t>;</w:t>
       </w:r>
     </w:p>
     <w:p>
@@ -1804,11 +1593,37 @@
           <w:tab w:val="left" w:pos="360"/>
         </w:tabs>
         <w:spacing w:before="120" w:after="60" w:line="240" w:lineRule="auto"/>
+        <w:ind w:left="1056" w:firstLine="360"/>
         <w:rPr>
           <w:rFonts w:ascii="Arial" w:eastAsia="Arial" w:hAnsi="Arial" w:cs="Arial"/>
           <w:b/>
-        </w:rPr>
-      </w:pPr>
+          <w:i/>
+        </w:rPr>
+      </w:pPr>
+      <w:r>
+        <w:rPr>
+          <w:rFonts w:ascii="Arial" w:eastAsia="Arial" w:hAnsi="Arial" w:cs="Arial"/>
+          <w:b/>
+          <w:i/>
+        </w:rPr>
+        <w:t xml:space="preserve">6- </w:t>
+      </w:r>
+      <w:r>
+        <w:rPr>
+          <w:rFonts w:ascii="Arial" w:eastAsia="Arial" w:hAnsi="Arial" w:cs="Arial"/>
+          <w:b/>
+          <w:i/>
+        </w:rPr>
+        <w:t>Cada nó deve criar novos filhos, formando uma hierarquia</w:t>
+      </w:r>
+      <w:r>
+        <w:rPr>
+          <w:rFonts w:ascii="Arial" w:eastAsia="Arial" w:hAnsi="Arial" w:cs="Arial"/>
+          <w:b/>
+          <w:i/>
+        </w:rPr>
+        <w:t>;</w:t>
+      </w:r>
     </w:p>
     <w:p>
       <w:pPr>
@@ -1817,6 +1632,229 @@
           <w:tab w:val="left" w:pos="360"/>
         </w:tabs>
         <w:spacing w:before="120" w:after="60" w:line="240" w:lineRule="auto"/>
+        <w:ind w:left="1056" w:firstLine="360"/>
+        <w:rPr>
+          <w:rFonts w:ascii="Arial" w:eastAsia="Arial" w:hAnsi="Arial" w:cs="Arial"/>
+          <w:b/>
+          <w:i/>
+        </w:rPr>
+      </w:pPr>
+      <w:r>
+        <w:rPr>
+          <w:rFonts w:ascii="Arial" w:eastAsia="Arial" w:hAnsi="Arial" w:cs="Arial"/>
+          <w:b/>
+          <w:i/>
+        </w:rPr>
+        <w:t xml:space="preserve">8- </w:t>
+      </w:r>
+      <w:r>
+        <w:rPr>
+          <w:rFonts w:ascii="Arial" w:eastAsia="Arial" w:hAnsi="Arial" w:cs="Arial"/>
+          <w:b/>
+          <w:i/>
+        </w:rPr>
+        <w:t xml:space="preserve">Criar </w:t>
+      </w:r>
+      <w:r>
+        <w:rPr>
+          <w:rFonts w:ascii="Arial" w:eastAsia="Arial" w:hAnsi="Arial" w:cs="Arial"/>
+          <w:b/>
+          <w:i/>
+        </w:rPr>
+        <w:t>ultimo</w:t>
+      </w:r>
+      <w:r>
+        <w:rPr>
+          <w:rFonts w:ascii="Arial" w:eastAsia="Arial" w:hAnsi="Arial" w:cs="Arial"/>
+          <w:b/>
+          <w:i/>
+        </w:rPr>
+        <w:t xml:space="preserve"> nível que será de esforço</w:t>
+      </w:r>
+      <w:r>
+        <w:rPr>
+          <w:rFonts w:ascii="Arial" w:eastAsia="Arial" w:hAnsi="Arial" w:cs="Arial"/>
+          <w:b/>
+          <w:i/>
+        </w:rPr>
+        <w:t>;</w:t>
+      </w:r>
+    </w:p>
+    <w:p>
+      <w:pPr>
+        <w:keepLines/>
+        <w:spacing w:after="120" w:line="240" w:lineRule="auto"/>
+        <w:rPr>
+          <w:rFonts w:ascii="Arial" w:eastAsia="Times New Roman" w:hAnsi="Arial" w:cs="Arial"/>
+          <w:sz w:val="24"/>
+          <w:szCs w:val="24"/>
+        </w:rPr>
+      </w:pPr>
+    </w:p>
+    <w:p>
+      <w:pPr>
+        <w:keepLines/>
+        <w:spacing w:after="120" w:line="240" w:lineRule="auto"/>
+        <w:ind w:firstLine="708"/>
+        <w:rPr>
+          <w:rFonts w:ascii="Arial" w:eastAsia="Times New Roman" w:hAnsi="Arial" w:cs="Arial"/>
+          <w:sz w:val="24"/>
+          <w:szCs w:val="24"/>
+        </w:rPr>
+      </w:pPr>
+      <w:r>
+        <w:rPr>
+          <w:rFonts w:ascii="Arial" w:eastAsia="Times New Roman" w:hAnsi="Arial" w:cs="Arial"/>
+          <w:sz w:val="24"/>
+          <w:szCs w:val="24"/>
+        </w:rPr>
+        <w:t>O teste será um teste de usabilidade, no qual objetivo é definir se a interface com</w:t>
+      </w:r>
+      <w:r>
+        <w:rPr>
+          <w:rFonts w:ascii="Arial" w:eastAsia="Times New Roman" w:hAnsi="Arial" w:cs="Arial"/>
+          <w:sz w:val="24"/>
+          <w:szCs w:val="24"/>
+        </w:rPr>
+        <w:t>o</w:t>
+      </w:r>
+      <w:r>
+        <w:rPr>
+          <w:rFonts w:ascii="Arial" w:eastAsia="Times New Roman" w:hAnsi="Arial" w:cs="Arial"/>
+          <w:sz w:val="24"/>
+          <w:szCs w:val="24"/>
+        </w:rPr>
+        <w:t xml:space="preserve"> um todo está </w:t>
+      </w:r>
+      <w:proofErr w:type="gramStart"/>
+      <w:r>
+        <w:rPr>
+          <w:rFonts w:ascii="Arial" w:eastAsia="Times New Roman" w:hAnsi="Arial" w:cs="Arial"/>
+          <w:sz w:val="24"/>
+          <w:szCs w:val="24"/>
+        </w:rPr>
+        <w:t>implementada</w:t>
+      </w:r>
+      <w:proofErr w:type="gramEnd"/>
+      <w:r>
+        <w:rPr>
+          <w:rFonts w:ascii="Arial" w:eastAsia="Times New Roman" w:hAnsi="Arial" w:cs="Arial"/>
+          <w:sz w:val="24"/>
+          <w:szCs w:val="24"/>
+        </w:rPr>
+        <w:t xml:space="preserve"> corretamente</w:t>
+      </w:r>
+      <w:r>
+        <w:rPr>
+          <w:rFonts w:ascii="Arial" w:eastAsia="Times New Roman" w:hAnsi="Arial" w:cs="Arial"/>
+          <w:sz w:val="24"/>
+          <w:szCs w:val="24"/>
+        </w:rPr>
+        <w:t xml:space="preserve"> (como deve ser uma EAP)</w:t>
+      </w:r>
+      <w:r>
+        <w:rPr>
+          <w:rFonts w:ascii="Arial" w:eastAsia="Times New Roman" w:hAnsi="Arial" w:cs="Arial"/>
+          <w:sz w:val="24"/>
+          <w:szCs w:val="24"/>
+        </w:rPr>
+        <w:t xml:space="preserve"> e usual.</w:t>
+      </w:r>
+    </w:p>
+    <w:p>
+      <w:pPr>
+        <w:keepLines/>
+        <w:spacing w:after="120" w:line="240" w:lineRule="auto"/>
+        <w:ind w:firstLine="708"/>
+        <w:rPr>
+          <w:rFonts w:ascii="Arial" w:eastAsia="Times New Roman" w:hAnsi="Arial" w:cs="Arial"/>
+          <w:sz w:val="24"/>
+          <w:szCs w:val="24"/>
+        </w:rPr>
+      </w:pPr>
+      <w:r>
+        <w:rPr>
+          <w:rFonts w:ascii="Arial" w:eastAsia="Times New Roman" w:hAnsi="Arial" w:cs="Arial"/>
+          <w:sz w:val="24"/>
+          <w:szCs w:val="24"/>
+        </w:rPr>
+        <w:t xml:space="preserve">Os recursos necessários são um computador com servidor web, apache, um banco de dados </w:t>
+      </w:r>
+      <w:proofErr w:type="gramStart"/>
+      <w:r>
+        <w:rPr>
+          <w:rFonts w:ascii="Arial" w:eastAsia="Times New Roman" w:hAnsi="Arial" w:cs="Arial"/>
+          <w:sz w:val="24"/>
+          <w:szCs w:val="24"/>
+        </w:rPr>
+        <w:t>MySQL</w:t>
+      </w:r>
+      <w:proofErr w:type="gramEnd"/>
+      <w:r>
+        <w:rPr>
+          <w:rFonts w:ascii="Arial" w:eastAsia="Times New Roman" w:hAnsi="Arial" w:cs="Arial"/>
+          <w:sz w:val="24"/>
+          <w:szCs w:val="24"/>
+        </w:rPr>
+        <w:t>, e o código fonte.</w:t>
+      </w:r>
+    </w:p>
+    <w:p>
+      <w:pPr>
+        <w:keepLines/>
+        <w:spacing w:after="120" w:line="240" w:lineRule="auto"/>
+        <w:ind w:firstLine="708"/>
+        <w:rPr>
+          <w:rFonts w:ascii="Arial" w:eastAsia="Times New Roman" w:hAnsi="Arial" w:cs="Arial"/>
+          <w:sz w:val="24"/>
+          <w:szCs w:val="24"/>
+        </w:rPr>
+      </w:pPr>
+      <w:r>
+        <w:rPr>
+          <w:rFonts w:ascii="Arial" w:eastAsia="Times New Roman" w:hAnsi="Arial" w:cs="Arial"/>
+          <w:sz w:val="24"/>
+          <w:szCs w:val="24"/>
+        </w:rPr>
+        <w:t>Os elementos a serem liberados serão scripts de javascript que contém as in</w:t>
+      </w:r>
+      <w:r>
+        <w:rPr>
+          <w:rFonts w:ascii="Arial" w:eastAsia="Times New Roman" w:hAnsi="Arial" w:cs="Arial"/>
+          <w:sz w:val="24"/>
+          <w:szCs w:val="24"/>
+        </w:rPr>
+        <w:t>formações referentes a build 1.4</w:t>
+      </w:r>
+      <w:r>
+        <w:rPr>
+          <w:rFonts w:ascii="Arial" w:eastAsia="Times New Roman" w:hAnsi="Arial" w:cs="Arial"/>
+          <w:sz w:val="24"/>
+          <w:szCs w:val="24"/>
+        </w:rPr>
+        <w:t>.</w:t>
+      </w:r>
+    </w:p>
+    <w:p>
+      <w:pPr>
+        <w:keepNext/>
+        <w:tabs>
+          <w:tab w:val="left" w:pos="360"/>
+        </w:tabs>
+        <w:spacing w:before="120" w:after="60" w:line="240" w:lineRule="auto"/>
+        <w:rPr>
+          <w:rFonts w:ascii="Arial" w:eastAsia="Arial" w:hAnsi="Arial" w:cs="Arial"/>
+          <w:b/>
+        </w:rPr>
+      </w:pPr>
+    </w:p>
+    <w:p>
+      <w:pPr>
+        <w:keepNext/>
+        <w:tabs>
+          <w:tab w:val="left" w:pos="360"/>
+        </w:tabs>
+        <w:spacing w:before="120" w:after="60" w:line="240" w:lineRule="auto"/>
         <w:rPr>
           <w:rFonts w:ascii="Arial" w:eastAsia="Arial" w:hAnsi="Arial" w:cs="Arial"/>
           <w:b/>
@@ -1857,7 +1895,7 @@
           <w:sz w:val="24"/>
           <w:szCs w:val="24"/>
         </w:rPr>
-        <w:t xml:space="preserve">Os testes a serem realizados são os seguintes testes; de interface do usuário e de configuração. O teste se caracteriza por ser um teste de unidade, ou seja, é somente um pequeno pedaço do código principal, além de teste de aceitação, onde um grupo de usuários finais, irão avaliar a interface de implementação da EAP. O teste diz respeito </w:t>
+        <w:t xml:space="preserve">Os testes a serem realizados são os seguintes testes; de interface do usuário e de configuração. O teste se caracteriza por ser um teste de unidade, ou seja, é somente um pequeno pedaço do código principal, além de teste de aceitação, onde um grupo de usuários finais, irão avaliar a interface </w:t>
       </w:r>
       <w:r>
         <w:rPr>
@@ -1865,7 +1903,7 @@
           <w:sz w:val="24"/>
           <w:szCs w:val="24"/>
         </w:rPr>
-        <w:t>à</w:t>
+        <w:t xml:space="preserve">implementada </w:t>
       </w:r>
       <w:r>
         <w:rPr>
@@ -1873,7 +1911,43 @@
           <w:sz w:val="24"/>
           <w:szCs w:val="24"/>
         </w:rPr>
+        <w:t xml:space="preserve">da EAP. O teste diz respeito </w:t>
+      </w:r>
+      <w:r>
+        <w:rPr>
+          <w:rFonts w:ascii="Arial" w:eastAsia="Times New Roman" w:hAnsi="Arial" w:cs="Arial"/>
+          <w:sz w:val="24"/>
+          <w:szCs w:val="24"/>
+        </w:rPr>
+        <w:t>à</w:t>
+      </w:r>
+      <w:r>
+        <w:rPr>
+          <w:rFonts w:ascii="Arial" w:eastAsia="Times New Roman" w:hAnsi="Arial" w:cs="Arial"/>
+          <w:sz w:val="24"/>
+          <w:szCs w:val="24"/>
+        </w:rPr>
         <w:t xml:space="preserve"> interface para realizar operações com a EAP de um projeto, estar presente e estar corretamente acoplado ao resto do código, esse teste não diz respeito as funcionalidade implementados dentro do menu.</w:t>
+      </w:r>
+    </w:p>
+    <w:p>
+      <w:pPr>
+        <w:keepLines/>
+        <w:spacing w:after="120" w:line="240" w:lineRule="auto"/>
+        <w:ind w:firstLine="708"/>
+        <w:rPr>
+          <w:rFonts w:ascii="Arial" w:eastAsia="Times New Roman" w:hAnsi="Arial" w:cs="Arial"/>
+          <w:sz w:val="24"/>
+          <w:szCs w:val="24"/>
+        </w:rPr>
+      </w:pPr>
+      <w:r>
+        <w:rPr>
+          <w:rFonts w:ascii="Arial" w:eastAsia="Times New Roman" w:hAnsi="Arial" w:cs="Arial"/>
+          <w:sz w:val="24"/>
+          <w:szCs w:val="24"/>
+        </w:rPr>
+        <w:t>Será feito também um teste de cobertura de código, que mostrará qual porcentagem do código total foi testado.</w:t>
       </w:r>
     </w:p>
     <w:p>
@@ -1946,7 +2020,7 @@
       </w:tblPr>
       <w:tblGrid>
         <w:gridCol w:w="2685"/>
-        <w:gridCol w:w="2297"/>
+        <w:gridCol w:w="3279"/>
       </w:tblGrid>
       <w:tr>
         <w:trPr>
@@ -1986,7 +2060,7 @@
         </w:tc>
         <w:tc>
           <w:tcPr>
-            <w:tcW w:w="2297" w:type="dxa"/>
+            <w:tcW w:w="3279" w:type="dxa"/>
             <w:tcBorders>
               <w:top w:val="single" w:sz="8" w:space="0" w:color="4F81BD"/>
               <w:left w:val="single" w:sz="8" w:space="0" w:color="4F81BD"/>
@@ -2057,7 +2131,7 @@
         </w:tc>
         <w:tc>
           <w:tcPr>
-            <w:tcW w:w="2297" w:type="dxa"/>
+            <w:tcW w:w="3279" w:type="dxa"/>
             <w:tcBorders>
               <w:top w:val="single" w:sz="8" w:space="0" w:color="4F81BD"/>
               <w:left w:val="single" w:sz="8" w:space="0" w:color="4F81BD"/>
@@ -2125,7 +2199,7 @@
         </w:tc>
         <w:tc>
           <w:tcPr>
-            <w:tcW w:w="2297" w:type="dxa"/>
+            <w:tcW w:w="3279" w:type="dxa"/>
             <w:tcBorders>
               <w:top w:val="single" w:sz="8" w:space="0" w:color="4F81BD"/>
               <w:left w:val="single" w:sz="8" w:space="0" w:color="4F81BD"/>
@@ -2193,7 +2267,7 @@
         </w:tc>
         <w:tc>
           <w:tcPr>
-            <w:tcW w:w="2297" w:type="dxa"/>
+            <w:tcW w:w="3279" w:type="dxa"/>
             <w:tcBorders>
               <w:top w:val="single" w:sz="8" w:space="0" w:color="4F81BD"/>
               <w:left w:val="single" w:sz="8" w:space="0" w:color="4F81BD"/>
@@ -2223,6 +2297,243 @@
           </w:p>
         </w:tc>
       </w:tr>
+      <w:tr>
+        <w:trPr>
+          <w:trHeight w:val="1"/>
+        </w:trPr>
+        <w:tc>
+          <w:tcPr>
+            <w:tcW w:w="2685" w:type="dxa"/>
+            <w:tcBorders>
+              <w:top w:val="single" w:sz="8" w:space="0" w:color="4F81BD"/>
+              <w:left w:val="single" w:sz="8" w:space="0" w:color="4F81BD"/>
+              <w:bottom w:val="single" w:sz="8" w:space="0" w:color="4F81BD"/>
+              <w:right w:val="single" w:sz="8" w:space="0" w:color="4F81BD"/>
+            </w:tcBorders>
+            <w:shd w:val="clear" w:color="000000" w:fill="FFFFFF"/>
+            <w:tcMar>
+              <w:left w:w="108" w:type="dxa"/>
+              <w:right w:w="108" w:type="dxa"/>
+            </w:tcMar>
+          </w:tcPr>
+          <w:p>
+            <w:pPr>
+              <w:keepNext/>
+              <w:tabs>
+                <w:tab w:val="left" w:pos="360"/>
+              </w:tabs>
+              <w:spacing w:before="120" w:after="60" w:line="240" w:lineRule="auto"/>
+              <w:rPr>
+                <w:rFonts w:ascii="Arial" w:eastAsia="Arial" w:hAnsi="Arial" w:cs="Arial"/>
+                <w:b/>
+              </w:rPr>
+            </w:pPr>
+            <w:r>
+              <w:rPr>
+                <w:rFonts w:ascii="Arial" w:eastAsia="Arial" w:hAnsi="Arial" w:cs="Arial"/>
+                <w:b/>
+              </w:rPr>
+              <w:t>Nó</w:t>
+            </w:r>
+          </w:p>
+        </w:tc>
+        <w:tc>
+          <w:tcPr>
+            <w:tcW w:w="3279" w:type="dxa"/>
+            <w:tcBorders>
+              <w:top w:val="single" w:sz="8" w:space="0" w:color="4F81BD"/>
+              <w:left w:val="single" w:sz="8" w:space="0" w:color="4F81BD"/>
+              <w:bottom w:val="single" w:sz="8" w:space="0" w:color="4F81BD"/>
+              <w:right w:val="single" w:sz="8" w:space="0" w:color="4F81BD"/>
+            </w:tcBorders>
+            <w:shd w:val="clear" w:color="000000" w:fill="FFFFFF"/>
+            <w:tcMar>
+              <w:left w:w="108" w:type="dxa"/>
+              <w:right w:w="108" w:type="dxa"/>
+            </w:tcMar>
+          </w:tcPr>
+          <w:p>
+            <w:pPr>
+              <w:keepNext/>
+              <w:tabs>
+                <w:tab w:val="left" w:pos="360"/>
+              </w:tabs>
+              <w:spacing w:before="120" w:after="60" w:line="240" w:lineRule="auto"/>
+              <w:rPr>
+                <w:rFonts w:ascii="Arial" w:eastAsia="Arial" w:hAnsi="Arial" w:cs="Arial"/>
+              </w:rPr>
+            </w:pPr>
+            <w:r>
+              <w:rPr>
+                <w:rFonts w:ascii="Arial" w:eastAsia="Arial" w:hAnsi="Arial" w:cs="Arial"/>
+              </w:rPr>
+              <w:t>Um nível de hierarquia dentro de uma EAP.</w:t>
+            </w:r>
+          </w:p>
+        </w:tc>
+      </w:tr>
+      <w:tr>
+        <w:trPr>
+          <w:trHeight w:val="1"/>
+        </w:trPr>
+        <w:tc>
+          <w:tcPr>
+            <w:tcW w:w="2685" w:type="dxa"/>
+            <w:tcBorders>
+              <w:top w:val="single" w:sz="8" w:space="0" w:color="4F81BD"/>
+              <w:left w:val="single" w:sz="8" w:space="0" w:color="4F81BD"/>
+              <w:bottom w:val="single" w:sz="8" w:space="0" w:color="4F81BD"/>
+              <w:right w:val="single" w:sz="8" w:space="0" w:color="4F81BD"/>
+            </w:tcBorders>
+            <w:shd w:val="clear" w:color="000000" w:fill="FFFFFF"/>
+            <w:tcMar>
+              <w:left w:w="108" w:type="dxa"/>
+              <w:right w:w="108" w:type="dxa"/>
+            </w:tcMar>
+          </w:tcPr>
+          <w:p>
+            <w:pPr>
+              <w:keepNext/>
+              <w:tabs>
+                <w:tab w:val="left" w:pos="360"/>
+              </w:tabs>
+              <w:spacing w:before="120" w:after="60" w:line="240" w:lineRule="auto"/>
+              <w:rPr>
+                <w:rFonts w:ascii="Arial" w:eastAsia="Arial" w:hAnsi="Arial" w:cs="Arial"/>
+                <w:b/>
+              </w:rPr>
+            </w:pPr>
+            <w:r>
+              <w:rPr>
+                <w:rFonts w:ascii="Arial" w:eastAsia="Arial" w:hAnsi="Arial" w:cs="Arial"/>
+                <w:b/>
+              </w:rPr>
+              <w:t>Pai</w:t>
+            </w:r>
+          </w:p>
+        </w:tc>
+        <w:tc>
+          <w:tcPr>
+            <w:tcW w:w="3279" w:type="dxa"/>
+            <w:tcBorders>
+              <w:top w:val="single" w:sz="8" w:space="0" w:color="4F81BD"/>
+              <w:left w:val="single" w:sz="8" w:space="0" w:color="4F81BD"/>
+              <w:bottom w:val="single" w:sz="8" w:space="0" w:color="4F81BD"/>
+              <w:right w:val="single" w:sz="8" w:space="0" w:color="4F81BD"/>
+            </w:tcBorders>
+            <w:shd w:val="clear" w:color="000000" w:fill="FFFFFF"/>
+            <w:tcMar>
+              <w:left w:w="108" w:type="dxa"/>
+              <w:right w:w="108" w:type="dxa"/>
+            </w:tcMar>
+          </w:tcPr>
+          <w:p>
+            <w:pPr>
+              <w:keepNext/>
+              <w:tabs>
+                <w:tab w:val="left" w:pos="360"/>
+              </w:tabs>
+              <w:spacing w:before="120" w:after="60" w:line="240" w:lineRule="auto"/>
+              <w:rPr>
+                <w:rFonts w:ascii="Arial" w:eastAsia="Arial" w:hAnsi="Arial" w:cs="Arial"/>
+              </w:rPr>
+            </w:pPr>
+            <w:r>
+              <w:rPr>
+                <w:rFonts w:ascii="Arial" w:eastAsia="Arial" w:hAnsi="Arial" w:cs="Arial"/>
+              </w:rPr>
+              <w:t>Um grupo de trabalho que possui níveis a baixo dele.</w:t>
+            </w:r>
+          </w:p>
+        </w:tc>
+      </w:tr>
+      <w:tr>
+        <w:trPr>
+          <w:trHeight w:val="1"/>
+        </w:trPr>
+        <w:tc>
+          <w:tcPr>
+            <w:tcW w:w="2685" w:type="dxa"/>
+            <w:tcBorders>
+              <w:top w:val="single" w:sz="8" w:space="0" w:color="4F81BD"/>
+              <w:left w:val="single" w:sz="8" w:space="0" w:color="4F81BD"/>
+              <w:bottom w:val="single" w:sz="8" w:space="0" w:color="4F81BD"/>
+              <w:right w:val="single" w:sz="8" w:space="0" w:color="4F81BD"/>
+            </w:tcBorders>
+            <w:shd w:val="clear" w:color="000000" w:fill="FFFFFF"/>
+            <w:tcMar>
+              <w:left w:w="108" w:type="dxa"/>
+              <w:right w:w="108" w:type="dxa"/>
+            </w:tcMar>
+          </w:tcPr>
+          <w:p>
+            <w:pPr>
+              <w:keepNext/>
+              <w:tabs>
+                <w:tab w:val="left" w:pos="360"/>
+              </w:tabs>
+              <w:spacing w:before="120" w:after="60" w:line="240" w:lineRule="auto"/>
+              <w:rPr>
+                <w:rFonts w:ascii="Arial" w:eastAsia="Arial" w:hAnsi="Arial" w:cs="Arial"/>
+                <w:b/>
+              </w:rPr>
+            </w:pPr>
+            <w:r>
+              <w:rPr>
+                <w:rFonts w:ascii="Arial" w:eastAsia="Arial" w:hAnsi="Arial" w:cs="Arial"/>
+                <w:b/>
+              </w:rPr>
+              <w:t>Filho</w:t>
+            </w:r>
+          </w:p>
+        </w:tc>
+        <w:tc>
+          <w:tcPr>
+            <w:tcW w:w="3279" w:type="dxa"/>
+            <w:tcBorders>
+              <w:top w:val="single" w:sz="8" w:space="0" w:color="4F81BD"/>
+              <w:left w:val="single" w:sz="8" w:space="0" w:color="4F81BD"/>
+              <w:bottom w:val="single" w:sz="8" w:space="0" w:color="4F81BD"/>
+              <w:right w:val="single" w:sz="8" w:space="0" w:color="4F81BD"/>
+            </w:tcBorders>
+            <w:shd w:val="clear" w:color="000000" w:fill="FFFFFF"/>
+            <w:tcMar>
+              <w:left w:w="108" w:type="dxa"/>
+              <w:right w:w="108" w:type="dxa"/>
+            </w:tcMar>
+          </w:tcPr>
+          <w:p>
+            <w:pPr>
+              <w:keepNext/>
+              <w:tabs>
+                <w:tab w:val="left" w:pos="360"/>
+              </w:tabs>
+              <w:spacing w:before="120" w:after="60" w:line="240" w:lineRule="auto"/>
+              <w:rPr>
+                <w:rFonts w:ascii="Arial" w:eastAsia="Arial" w:hAnsi="Arial" w:cs="Arial"/>
+              </w:rPr>
+            </w:pPr>
+            <w:r>
+              <w:rPr>
+                <w:rFonts w:ascii="Arial" w:eastAsia="Arial" w:hAnsi="Arial" w:cs="Arial"/>
+              </w:rPr>
+              <w:t xml:space="preserve">Um grupo de trabalho que possui níveis </w:t>
+            </w:r>
+            <w:r>
+              <w:rPr>
+                <w:rFonts w:ascii="Arial" w:eastAsia="Arial" w:hAnsi="Arial" w:cs="Arial"/>
+              </w:rPr>
+              <w:t>acima</w:t>
+            </w:r>
+            <w:r>
+              <w:rPr>
+                <w:rFonts w:ascii="Arial" w:eastAsia="Arial" w:hAnsi="Arial" w:cs="Arial"/>
+              </w:rPr>
+              <w:t xml:space="preserve"> dele.</w:t>
+            </w:r>
+          </w:p>
+        </w:tc>
+      </w:tr>
     </w:tbl>
     <w:p>
       <w:pPr>
@@ -2309,6 +2620,7 @@
         <w:rPr>
           <w:rFonts w:eastAsia="Arial"/>
           <w:i/>
+          <w:lang w:val="en-US"/>
         </w:rPr>
       </w:pPr>
       <w:r>
@@ -2324,31 +2636,14 @@
         </w:rPr>
         <w:tab/>
       </w:r>
-      <w:proofErr w:type="spellStart"/>
       <w:r>
         <w:rPr>
           <w:rFonts w:eastAsia="Arial"/>
           <w:i/>
-        </w:rPr>
-        <w:t>Product</w:t>
-      </w:r>
-      <w:proofErr w:type="spellEnd"/>
-      <w:r>
-        <w:rPr>
-          <w:rFonts w:eastAsia="Arial"/>
-          <w:i/>
-        </w:rPr>
-        <w:t xml:space="preserve"> </w:t>
-      </w:r>
-      <w:proofErr w:type="spellStart"/>
-      <w:r>
-        <w:rPr>
-          <w:rFonts w:eastAsia="Arial"/>
-          <w:i/>
-        </w:rPr>
-        <w:t>Backlog</w:t>
-      </w:r>
-      <w:proofErr w:type="spellEnd"/>
+          <w:lang w:val="en-US"/>
+        </w:rPr>
+        <w:t>Product Backlog</w:t>
+      </w:r>
     </w:p>
     <w:p>
       <w:pPr>
@@ -2476,7 +2771,54 @@
         <w:rPr>
           <w:rFonts w:ascii="Times New Roman" w:eastAsia="Times New Roman" w:hAnsi="Times New Roman" w:cs="Times New Roman"/>
         </w:rPr>
-        <w:t>Verificar se a implementação atende o estabelecido nos requisitos;</w:t>
+        <w:t xml:space="preserve">Verificar se a </w:t>
+      </w:r>
+      <w:proofErr w:type="gramStart"/>
+      <w:r>
+        <w:rPr>
+          <w:rFonts w:ascii="Times New Roman" w:eastAsia="Times New Roman" w:hAnsi="Times New Roman" w:cs="Times New Roman"/>
+        </w:rPr>
+        <w:t>implementação</w:t>
+      </w:r>
+      <w:proofErr w:type="gramEnd"/>
+      <w:r>
+        <w:rPr>
+          <w:rFonts w:ascii="Times New Roman" w:eastAsia="Times New Roman" w:hAnsi="Times New Roman" w:cs="Times New Roman"/>
+        </w:rPr>
+        <w:t xml:space="preserve"> atende o estabelecido nos requisitos;</w:t>
+      </w:r>
+    </w:p>
+    <w:p>
+      <w:pPr>
+        <w:numPr>
+          <w:ilvl w:val="0"/>
+          <w:numId w:val="3"/>
+        </w:numPr>
+        <w:spacing w:after="0" w:line="240" w:lineRule="auto"/>
+        <w:ind w:left="720" w:hanging="360"/>
+        <w:rPr>
+          <w:rFonts w:ascii="Times New Roman" w:eastAsia="Times New Roman" w:hAnsi="Times New Roman" w:cs="Times New Roman"/>
+        </w:rPr>
+      </w:pPr>
+      <w:r>
+        <w:rPr>
+          <w:rFonts w:ascii="Times New Roman" w:eastAsia="Times New Roman" w:hAnsi="Times New Roman" w:cs="Times New Roman"/>
+        </w:rPr>
+        <w:t xml:space="preserve">Verificar se </w:t>
+      </w:r>
+      <w:proofErr w:type="gramStart"/>
+      <w:r>
+        <w:rPr>
+          <w:rFonts w:ascii="Times New Roman" w:eastAsia="Times New Roman" w:hAnsi="Times New Roman" w:cs="Times New Roman"/>
+        </w:rPr>
+        <w:t>os teste atendem</w:t>
+      </w:r>
+      <w:proofErr w:type="gramEnd"/>
+      <w:r>
+        <w:rPr>
+          <w:rFonts w:ascii="Times New Roman" w:eastAsia="Times New Roman" w:hAnsi="Times New Roman" w:cs="Times New Roman"/>
+        </w:rPr>
+        <w:t xml:space="preserve"> aos critérios de aceitação.</w:t>
       </w:r>
     </w:p>
     <w:p>
@@ -2591,19 +2933,6 @@
         </w:rPr>
         <w:t>Teste de configuração.</w:t>
       </w:r>
-    </w:p>
-    <w:p>
-      <w:pPr>
-        <w:keepNext/>
-        <w:tabs>
-          <w:tab w:val="left" w:pos="360"/>
-        </w:tabs>
-        <w:spacing w:before="120" w:after="60" w:line="240" w:lineRule="auto"/>
-        <w:rPr>
-          <w:rFonts w:ascii="Arial" w:eastAsia="Arial" w:hAnsi="Arial" w:cs="Arial"/>
-          <w:b/>
-        </w:rPr>
-      </w:pPr>
     </w:p>
     <w:p>
       <w:pPr>
@@ -2687,8 +3016,8 @@
         <w:tblLook w:val="0000" w:firstRow="0" w:lastRow="0" w:firstColumn="0" w:lastColumn="0" w:noHBand="0" w:noVBand="0"/>
       </w:tblPr>
       <w:tblGrid>
-        <w:gridCol w:w="2008"/>
-        <w:gridCol w:w="5974"/>
+        <w:gridCol w:w="1996"/>
+        <w:gridCol w:w="5986"/>
       </w:tblGrid>
       <w:tr>
         <w:trPr>
@@ -2753,20 +3082,40 @@
               <w:rPr>
                 <w:rFonts w:ascii="Times New Roman" w:eastAsia="Times New Roman" w:hAnsi="Times New Roman" w:cs="Times New Roman"/>
               </w:rPr>
-              <w:t xml:space="preserve">Verificar se a interface para realização de operações com EAP está relacionada ao </w:t>
-            </w:r>
-            <w:r>
-              <w:rPr>
-                <w:rFonts w:ascii="Times New Roman" w:eastAsia="Times New Roman" w:hAnsi="Times New Roman" w:cs="Times New Roman"/>
-                <w:i/>
-              </w:rPr>
-              <w:t>DotProject</w:t>
-            </w:r>
-            <w:r>
-              <w:rPr>
-                <w:rFonts w:ascii="Times New Roman" w:eastAsia="Times New Roman" w:hAnsi="Times New Roman" w:cs="Times New Roman"/>
-              </w:rPr>
-              <w:t xml:space="preserve"> e dentro da aba EAP, implementada na build 1.1;</w:t>
+              <w:t xml:space="preserve">Verificar se cada nó do nível </w:t>
+            </w:r>
+            <w:proofErr w:type="gramStart"/>
+            <w:r>
+              <w:rPr>
+                <w:rFonts w:ascii="Times New Roman" w:eastAsia="Times New Roman" w:hAnsi="Times New Roman" w:cs="Times New Roman"/>
+              </w:rPr>
+              <w:t>1</w:t>
+            </w:r>
+            <w:proofErr w:type="gramEnd"/>
+            <w:r>
+              <w:rPr>
+                <w:rFonts w:ascii="Times New Roman" w:eastAsia="Times New Roman" w:hAnsi="Times New Roman" w:cs="Times New Roman"/>
+              </w:rPr>
+              <w:t xml:space="preserve"> cria filhos;</w:t>
+            </w:r>
+          </w:p>
+          <w:p>
+            <w:pPr>
+              <w:numPr>
+                <w:ilvl w:val="0"/>
+                <w:numId w:val="6"/>
+              </w:numPr>
+              <w:tabs>
+                <w:tab w:val="left" w:pos="720"/>
+              </w:tabs>
+              <w:spacing w:after="120" w:line="240" w:lineRule="auto"/>
+              <w:ind w:left="720" w:hanging="360"/>
+            </w:pPr>
+            <w:r>
+              <w:rPr>
+                <w:rFonts w:ascii="Times New Roman" w:eastAsia="Times New Roman" w:hAnsi="Times New Roman" w:cs="Times New Roman"/>
+              </w:rPr>
+              <w:t>Verificar se ao excluir um pai, todos os seus filhos também serão eliminados.</w:t>
             </w:r>
           </w:p>
         </w:tc>
@@ -2873,7 +3222,19 @@
               <w:rPr>
                 <w:rFonts w:ascii="Times New Roman" w:eastAsia="Times New Roman" w:hAnsi="Times New Roman" w:cs="Times New Roman"/>
               </w:rPr>
-              <w:t>Verificar se é possível deslocar os pacotes de trabalho</w:t>
+              <w:t xml:space="preserve">Verificar se é possível </w:t>
+            </w:r>
+            <w:r>
+              <w:rPr>
+                <w:rFonts w:ascii="Times New Roman" w:eastAsia="Times New Roman" w:hAnsi="Times New Roman" w:cs="Times New Roman"/>
+              </w:rPr>
+              <w:t>criar um</w:t>
+            </w:r>
+            <w:r>
+              <w:rPr>
+                <w:rFonts w:ascii="Times New Roman" w:eastAsia="Times New Roman" w:hAnsi="Times New Roman" w:cs="Times New Roman"/>
+              </w:rPr>
+              <w:t xml:space="preserve"> pacote de trabalho</w:t>
             </w:r>
             <w:r>
               <w:rPr>
@@ -2915,7 +3276,13 @@
               <w:rPr>
                 <w:rFonts w:ascii="Times New Roman" w:eastAsia="Times New Roman" w:hAnsi="Times New Roman" w:cs="Times New Roman"/>
               </w:rPr>
-              <w:t xml:space="preserve"> Verificar se é possível realizar a edição do conteúdo dos campos.</w:t>
+              <w:t xml:space="preserve"> Ver</w:t>
+            </w:r>
+            <w:r>
+              <w:rPr>
+                <w:rFonts w:ascii="Times New Roman" w:eastAsia="Times New Roman" w:hAnsi="Times New Roman" w:cs="Times New Roman"/>
+              </w:rPr>
+              <w:t>ificar se é possível criar um novo, a partir da criação do nível 1, relacionando-os como pai e filho.</w:t>
             </w:r>
           </w:p>
           <w:p>
@@ -2963,49 +3330,13 @@
               <w:rPr>
                 <w:rFonts w:ascii="Times New Roman" w:eastAsia="Times New Roman" w:hAnsi="Times New Roman" w:cs="Times New Roman"/>
               </w:rPr>
-              <w:t xml:space="preserve"> adicionar novos pacotes de trabalho, ou excluí-los</w:t>
-            </w:r>
-            <w:r>
-              <w:rPr>
-                <w:rFonts w:ascii="Times New Roman" w:eastAsia="Times New Roman" w:hAnsi="Times New Roman" w:cs="Times New Roman"/>
-              </w:rPr>
-              <w:t>, no nível 1</w:t>
-            </w:r>
-            <w:r>
-              <w:rPr>
-                <w:rFonts w:ascii="Times New Roman" w:eastAsia="Times New Roman" w:hAnsi="Times New Roman" w:cs="Times New Roman"/>
-              </w:rPr>
-              <w:t>;</w:t>
-            </w:r>
-          </w:p>
-          <w:p>
-            <w:pPr>
-              <w:numPr>
-                <w:ilvl w:val="0"/>
-                <w:numId w:val="7"/>
-              </w:numPr>
-              <w:tabs>
-                <w:tab w:val="left" w:pos="720"/>
-              </w:tabs>
-              <w:spacing w:after="120" w:line="240" w:lineRule="auto"/>
-              <w:ind w:left="720" w:hanging="360"/>
-              <w:rPr>
-                <w:rFonts w:ascii="Calibri" w:eastAsia="Calibri" w:hAnsi="Calibri" w:cs="Calibri"/>
-              </w:rPr>
-            </w:pPr>
-            <w:proofErr w:type="gramStart"/>
-            <w:r>
-              <w:rPr>
-                <w:rFonts w:ascii="Times New Roman" w:eastAsia="Times New Roman" w:hAnsi="Times New Roman" w:cs="Times New Roman"/>
-              </w:rPr>
-              <w:t>1.4)</w:t>
-            </w:r>
-            <w:proofErr w:type="gramEnd"/>
-            <w:r>
-              <w:rPr>
-                <w:rFonts w:ascii="Times New Roman" w:eastAsia="Times New Roman" w:hAnsi="Times New Roman" w:cs="Times New Roman"/>
-              </w:rPr>
-              <w:t xml:space="preserve"> Buscar e exibir o nome do projeto no nível 0 da EAP</w:t>
+              <w:t xml:space="preserve"> </w:t>
+            </w:r>
+            <w:r>
+              <w:rPr>
+                <w:rFonts w:ascii="Times New Roman" w:eastAsia="Times New Roman" w:hAnsi="Times New Roman" w:cs="Times New Roman"/>
+              </w:rPr>
+              <w:t>ao excluir um nó no nível 1, seus filhos a partir do nível 2, também serão excluídos.</w:t>
             </w:r>
           </w:p>
         </w:tc>
@@ -3102,22 +3433,22 @@
               <w:rPr>
                 <w:rFonts w:ascii="Times New Roman" w:eastAsia="Times New Roman" w:hAnsi="Times New Roman" w:cs="Times New Roman"/>
               </w:rPr>
-              <w:t xml:space="preserve">Para testar se o nó </w:t>
+              <w:t>Será realizado um teste de cobertura</w:t>
+            </w:r>
+            <w:r>
+              <w:rPr>
+                <w:rFonts w:ascii="Times New Roman" w:eastAsia="Times New Roman" w:hAnsi="Times New Roman" w:cs="Times New Roman"/>
+              </w:rPr>
+              <w:t xml:space="preserve"> de código para verificar a porcentagem do que </w:t>
             </w:r>
             <w:proofErr w:type="gramStart"/>
             <w:r>
               <w:rPr>
                 <w:rFonts w:ascii="Times New Roman" w:eastAsia="Times New Roman" w:hAnsi="Times New Roman" w:cs="Times New Roman"/>
               </w:rPr>
-              <w:t>0</w:t>
+              <w:t>esta coberto pelos casos de teste</w:t>
             </w:r>
             <w:proofErr w:type="gramEnd"/>
-            <w:r>
-              <w:rPr>
-                <w:rFonts w:ascii="Times New Roman" w:eastAsia="Times New Roman" w:hAnsi="Times New Roman" w:cs="Times New Roman"/>
-              </w:rPr>
-              <w:t xml:space="preserve"> recebeu o nome correto do projeto, será realizado um teste unitário.</w:t>
-            </w:r>
           </w:p>
         </w:tc>
       </w:tr>
@@ -3193,19 +3524,30 @@
               <w:rPr>
                 <w:rFonts w:ascii="Times New Roman" w:eastAsia="Times New Roman" w:hAnsi="Times New Roman" w:cs="Times New Roman"/>
               </w:rPr>
-              <w:t xml:space="preserve">unitário será utilizada a ferramenta </w:t>
-            </w:r>
-            <w:proofErr w:type="spellStart"/>
+              <w:t>de cobertura de código</w:t>
+            </w:r>
+            <w:r>
+              <w:rPr>
+                <w:rFonts w:ascii="Times New Roman" w:eastAsia="Times New Roman" w:hAnsi="Times New Roman" w:cs="Times New Roman"/>
+              </w:rPr>
+              <w:t xml:space="preserve"> será utilizada a ferramenta </w:t>
+            </w:r>
             <w:proofErr w:type="gramStart"/>
             <w:r>
               <w:rPr>
                 <w:rFonts w:ascii="Times New Roman" w:eastAsia="Times New Roman" w:hAnsi="Times New Roman" w:cs="Times New Roman"/>
                 <w:i/>
               </w:rPr>
-              <w:t>SimpleTest</w:t>
-            </w:r>
-            <w:proofErr w:type="spellEnd"/>
+              <w:t>PHP~</w:t>
+            </w:r>
             <w:proofErr w:type="gramEnd"/>
+            <w:r>
+              <w:rPr>
+                <w:rFonts w:ascii="Times New Roman" w:eastAsia="Times New Roman" w:hAnsi="Times New Roman" w:cs="Times New Roman"/>
+                <w:i/>
+              </w:rPr>
+              <w:t>PHP5_TestCoverage.</w:t>
+            </w:r>
             <w:r>
               <w:rPr>
                 <w:rFonts w:ascii="Times New Roman" w:eastAsia="Times New Roman" w:hAnsi="Times New Roman" w:cs="Times New Roman"/>
@@ -3385,7 +3727,13 @@
               <w:rPr>
                 <w:rFonts w:ascii="Times New Roman" w:eastAsia="Times New Roman" w:hAnsi="Times New Roman" w:cs="Times New Roman"/>
               </w:rPr>
-              <w:t xml:space="preserve"> estórias de 1 a 3 devem </w:t>
+              <w:t xml:space="preserve"> estórias 4, 6 e 8</w:t>
+            </w:r>
+            <w:r>
+              <w:rPr>
+                <w:rFonts w:ascii="Times New Roman" w:eastAsia="Times New Roman" w:hAnsi="Times New Roman" w:cs="Times New Roman"/>
+              </w:rPr>
+              <w:t xml:space="preserve"> devem </w:t>
             </w:r>
             <w:r>
               <w:rPr>
@@ -3398,14 +3746,20 @@
               <w:rPr>
                 <w:rFonts w:ascii="Times New Roman" w:eastAsia="Times New Roman" w:hAnsi="Times New Roman" w:cs="Times New Roman"/>
               </w:rPr>
-              <w:t>implementadas</w:t>
+              <w:t>impl</w:t>
+            </w:r>
+            <w:r>
+              <w:rPr>
+                <w:rFonts w:ascii="Times New Roman" w:eastAsia="Times New Roman" w:hAnsi="Times New Roman" w:cs="Times New Roman"/>
+              </w:rPr>
+              <w:t>ementadas</w:t>
             </w:r>
             <w:proofErr w:type="gramEnd"/>
             <w:r>
               <w:rPr>
                 <w:rFonts w:ascii="Times New Roman" w:eastAsia="Times New Roman" w:hAnsi="Times New Roman" w:cs="Times New Roman"/>
               </w:rPr>
-              <w:t>, e não contendo erros.</w:t>
+              <w:t>, e não contendo erros, e passar pelos critérios de aceitação.</w:t>
             </w:r>
           </w:p>
         </w:tc>
@@ -5067,37 +5421,12 @@
           <w:b/>
         </w:rPr>
       </w:pPr>
-    </w:p>
-    <w:p>
-      <w:pPr>
-        <w:keepNext/>
-        <w:tabs>
-          <w:tab w:val="left" w:pos="360"/>
-        </w:tabs>
-        <w:spacing w:before="120" w:after="60" w:line="240" w:lineRule="auto"/>
+      <w:r>
         <w:rPr>
           <w:rFonts w:ascii="Arial" w:eastAsia="Arial" w:hAnsi="Arial" w:cs="Arial"/>
           <w:b/>
         </w:rPr>
-      </w:pPr>
-    </w:p>
-    <w:p>
-      <w:pPr>
-        <w:keepNext/>
-        <w:tabs>
-          <w:tab w:val="left" w:pos="360"/>
-        </w:tabs>
-        <w:spacing w:before="120" w:after="60" w:line="240" w:lineRule="auto"/>
-        <w:rPr>
-          <w:rFonts w:ascii="Arial" w:eastAsia="Arial" w:hAnsi="Arial" w:cs="Arial"/>
-          <w:b/>
-        </w:rPr>
-      </w:pPr>
-      <w:r>
-        <w:rPr>
-          <w:rFonts w:ascii="Arial" w:eastAsia="Arial" w:hAnsi="Arial" w:cs="Arial"/>
-          <w:b/>
-        </w:rPr>
+        <w:lastRenderedPageBreak/>
         <w:t>Elementos de Software Básicos do Ambiente de Teste</w:t>
       </w:r>
     </w:p>
@@ -5140,9 +5469,9 @@
         <w:tblLook w:val="0000" w:firstRow="0" w:lastRow="0" w:firstColumn="0" w:lastColumn="0" w:noHBand="0" w:noVBand="0"/>
       </w:tblPr>
       <w:tblGrid>
-        <w:gridCol w:w="3579"/>
-        <w:gridCol w:w="1988"/>
-        <w:gridCol w:w="3055"/>
+        <w:gridCol w:w="3724"/>
+        <w:gridCol w:w="1955"/>
+        <w:gridCol w:w="2943"/>
       </w:tblGrid>
       <w:tr>
         <w:trPr>
@@ -6008,6 +6337,213 @@
             <w:tcBorders>
               <w:top w:val="single" w:sz="6" w:space="0" w:color="000000"/>
               <w:left w:val="single" w:sz="12" w:space="0" w:color="000000"/>
+              <w:bottom w:val="single" w:sz="6" w:space="0" w:color="000000"/>
+              <w:right w:val="single" w:sz="6" w:space="0" w:color="000000"/>
+            </w:tcBorders>
+            <w:shd w:val="clear" w:color="000000" w:fill="FFFFFF"/>
+            <w:tcMar>
+              <w:left w:w="108" w:type="dxa"/>
+              <w:right w:w="108" w:type="dxa"/>
+            </w:tcMar>
+          </w:tcPr>
+          <w:p>
+            <w:pPr>
+              <w:keepLines/>
+              <w:spacing w:after="120" w:line="240" w:lineRule="auto"/>
+            </w:pPr>
+            <w:proofErr w:type="spellStart"/>
+            <w:proofErr w:type="gramStart"/>
+            <w:r>
+              <w:rPr>
+                <w:rFonts w:ascii="Times New Roman" w:eastAsia="Times New Roman" w:hAnsi="Times New Roman" w:cs="Times New Roman"/>
+              </w:rPr>
+              <w:t>NetBeans</w:t>
+            </w:r>
+            <w:proofErr w:type="spellEnd"/>
+            <w:proofErr w:type="gramEnd"/>
+          </w:p>
+        </w:tc>
+        <w:tc>
+          <w:tcPr>
+            <w:tcW w:w="2070" w:type="dxa"/>
+            <w:tcBorders>
+              <w:top w:val="single" w:sz="6" w:space="0" w:color="000000"/>
+              <w:left w:val="single" w:sz="6" w:space="0" w:color="000000"/>
+              <w:bottom w:val="single" w:sz="6" w:space="0" w:color="000000"/>
+              <w:right w:val="single" w:sz="6" w:space="0" w:color="000000"/>
+            </w:tcBorders>
+            <w:shd w:val="clear" w:color="000000" w:fill="FFFFFF"/>
+            <w:tcMar>
+              <w:left w:w="108" w:type="dxa"/>
+              <w:right w:w="108" w:type="dxa"/>
+            </w:tcMar>
+          </w:tcPr>
+          <w:p>
+            <w:pPr>
+              <w:keepLines/>
+              <w:spacing w:after="120" w:line="240" w:lineRule="auto"/>
+              <w:jc w:val="center"/>
+            </w:pPr>
+            <w:r>
+              <w:rPr>
+                <w:rFonts w:ascii="Times New Roman" w:eastAsia="Times New Roman" w:hAnsi="Times New Roman" w:cs="Times New Roman"/>
+              </w:rPr>
+              <w:t>7.0</w:t>
+            </w:r>
+          </w:p>
+        </w:tc>
+        <w:tc>
+          <w:tcPr>
+            <w:tcW w:w="3330" w:type="dxa"/>
+            <w:tcBorders>
+              <w:top w:val="single" w:sz="6" w:space="0" w:color="000000"/>
+              <w:left w:val="single" w:sz="6" w:space="0" w:color="000000"/>
+              <w:bottom w:val="single" w:sz="6" w:space="0" w:color="000000"/>
+              <w:right w:val="single" w:sz="12" w:space="0" w:color="000000"/>
+            </w:tcBorders>
+            <w:shd w:val="clear" w:color="000000" w:fill="FFFFFF"/>
+            <w:tcMar>
+              <w:left w:w="108" w:type="dxa"/>
+              <w:right w:w="108" w:type="dxa"/>
+            </w:tcMar>
+          </w:tcPr>
+          <w:p>
+            <w:pPr>
+              <w:keepLines/>
+              <w:spacing w:after="120" w:line="240" w:lineRule="auto"/>
+            </w:pPr>
+            <w:r>
+              <w:rPr>
+                <w:rFonts w:ascii="Times New Roman" w:eastAsia="Times New Roman" w:hAnsi="Times New Roman" w:cs="Times New Roman"/>
+              </w:rPr>
+              <w:t>IDE de desenvolvimento</w:t>
+            </w:r>
+          </w:p>
+        </w:tc>
+      </w:tr>
+      <w:tr>
+        <w:trPr>
+          <w:trHeight w:val="1"/>
+        </w:trPr>
+        <w:tc>
+          <w:tcPr>
+            <w:tcW w:w="4068" w:type="dxa"/>
+            <w:tcBorders>
+              <w:top w:val="single" w:sz="6" w:space="0" w:color="000000"/>
+              <w:left w:val="single" w:sz="12" w:space="0" w:color="000000"/>
+              <w:bottom w:val="single" w:sz="6" w:space="0" w:color="000000"/>
+              <w:right w:val="single" w:sz="6" w:space="0" w:color="000000"/>
+            </w:tcBorders>
+            <w:shd w:val="clear" w:color="000000" w:fill="FFFFFF"/>
+            <w:tcMar>
+              <w:left w:w="108" w:type="dxa"/>
+              <w:right w:w="108" w:type="dxa"/>
+            </w:tcMar>
+          </w:tcPr>
+          <w:p>
+            <w:pPr>
+              <w:keepLines/>
+              <w:spacing w:after="120" w:line="240" w:lineRule="auto"/>
+              <w:rPr>
+                <w:rFonts w:ascii="Times New Roman" w:eastAsia="Times New Roman" w:hAnsi="Times New Roman" w:cs="Times New Roman"/>
+                <w:i/>
+              </w:rPr>
+            </w:pPr>
+            <w:proofErr w:type="spellStart"/>
+            <w:proofErr w:type="gramStart"/>
+            <w:r>
+              <w:rPr>
+                <w:rFonts w:ascii="Times New Roman" w:eastAsia="Times New Roman" w:hAnsi="Times New Roman" w:cs="Times New Roman"/>
+                <w:i/>
+              </w:rPr>
+              <w:t>SimpleTest</w:t>
+            </w:r>
+            <w:proofErr w:type="spellEnd"/>
+            <w:proofErr w:type="gramEnd"/>
+          </w:p>
+        </w:tc>
+        <w:tc>
+          <w:tcPr>
+            <w:tcW w:w="2070" w:type="dxa"/>
+            <w:tcBorders>
+              <w:top w:val="single" w:sz="6" w:space="0" w:color="000000"/>
+              <w:left w:val="single" w:sz="6" w:space="0" w:color="000000"/>
+              <w:bottom w:val="single" w:sz="6" w:space="0" w:color="000000"/>
+              <w:right w:val="single" w:sz="6" w:space="0" w:color="000000"/>
+            </w:tcBorders>
+            <w:shd w:val="clear" w:color="000000" w:fill="FFFFFF"/>
+            <w:tcMar>
+              <w:left w:w="108" w:type="dxa"/>
+              <w:right w:w="108" w:type="dxa"/>
+            </w:tcMar>
+          </w:tcPr>
+          <w:p>
+            <w:pPr>
+              <w:keepLines/>
+              <w:spacing w:after="120" w:line="240" w:lineRule="auto"/>
+              <w:jc w:val="center"/>
+              <w:rPr>
+                <w:rFonts w:ascii="Times New Roman" w:eastAsia="Times New Roman" w:hAnsi="Times New Roman" w:cs="Times New Roman"/>
+              </w:rPr>
+            </w:pPr>
+            <w:r>
+              <w:rPr>
+                <w:rFonts w:ascii="Times New Roman" w:eastAsia="Times New Roman" w:hAnsi="Times New Roman" w:cs="Times New Roman"/>
+              </w:rPr>
+              <w:t>1.3.4</w:t>
+            </w:r>
+          </w:p>
+        </w:tc>
+        <w:tc>
+          <w:tcPr>
+            <w:tcW w:w="3330" w:type="dxa"/>
+            <w:tcBorders>
+              <w:top w:val="single" w:sz="6" w:space="0" w:color="000000"/>
+              <w:left w:val="single" w:sz="6" w:space="0" w:color="000000"/>
+              <w:bottom w:val="single" w:sz="6" w:space="0" w:color="000000"/>
+              <w:right w:val="single" w:sz="12" w:space="0" w:color="000000"/>
+            </w:tcBorders>
+            <w:shd w:val="clear" w:color="000000" w:fill="FFFFFF"/>
+            <w:tcMar>
+              <w:left w:w="108" w:type="dxa"/>
+              <w:right w:w="108" w:type="dxa"/>
+            </w:tcMar>
+          </w:tcPr>
+          <w:p>
+            <w:pPr>
+              <w:keepLines/>
+              <w:spacing w:after="120" w:line="240" w:lineRule="auto"/>
+              <w:rPr>
+                <w:rFonts w:ascii="Times New Roman" w:eastAsia="Times New Roman" w:hAnsi="Times New Roman" w:cs="Times New Roman"/>
+              </w:rPr>
+            </w:pPr>
+            <w:r>
+              <w:rPr>
+                <w:rFonts w:ascii="Times New Roman" w:eastAsia="Times New Roman" w:hAnsi="Times New Roman" w:cs="Times New Roman"/>
+              </w:rPr>
+              <w:t xml:space="preserve">Ferramenta para teste unitário em </w:t>
+            </w:r>
+            <w:proofErr w:type="spellStart"/>
+            <w:r>
+              <w:rPr>
+                <w:rFonts w:ascii="Times New Roman" w:eastAsia="Times New Roman" w:hAnsi="Times New Roman" w:cs="Times New Roman"/>
+              </w:rPr>
+              <w:t>php</w:t>
+            </w:r>
+            <w:proofErr w:type="spellEnd"/>
+          </w:p>
+        </w:tc>
+      </w:tr>
+      <w:tr>
+        <w:trPr>
+          <w:trHeight w:val="1"/>
+        </w:trPr>
+        <w:tc>
+          <w:tcPr>
+            <w:tcW w:w="4068" w:type="dxa"/>
+            <w:tcBorders>
+              <w:top w:val="single" w:sz="6" w:space="0" w:color="000000"/>
+              <w:left w:val="single" w:sz="12" w:space="0" w:color="000000"/>
               <w:bottom w:val="single" w:sz="12" w:space="0" w:color="000000"/>
               <w:right w:val="single" w:sz="6" w:space="0" w:color="000000"/>
             </w:tcBorders>
@@ -6021,17 +6557,27 @@
             <w:pPr>
               <w:keepLines/>
               <w:spacing w:after="120" w:line="240" w:lineRule="auto"/>
-            </w:pPr>
-            <w:proofErr w:type="spellStart"/>
+              <w:rPr>
+                <w:rFonts w:ascii="Times New Roman" w:eastAsia="Times New Roman" w:hAnsi="Times New Roman" w:cs="Times New Roman"/>
+                <w:i/>
+              </w:rPr>
+            </w:pPr>
             <w:proofErr w:type="gramStart"/>
             <w:r>
               <w:rPr>
                 <w:rFonts w:ascii="Times New Roman" w:eastAsia="Times New Roman" w:hAnsi="Times New Roman" w:cs="Times New Roman"/>
-              </w:rPr>
-              <w:t>NetBeans</w:t>
-            </w:r>
-            <w:proofErr w:type="spellEnd"/>
+                <w:i/>
+              </w:rPr>
+              <w:t>PHP~</w:t>
+            </w:r>
             <w:proofErr w:type="gramEnd"/>
+            <w:r>
+              <w:rPr>
+                <w:rFonts w:ascii="Times New Roman" w:eastAsia="Times New Roman" w:hAnsi="Times New Roman" w:cs="Times New Roman"/>
+                <w:i/>
+              </w:rPr>
+              <w:t>PHP5_TestCoverage</w:t>
+            </w:r>
           </w:p>
         </w:tc>
         <w:tc>
@@ -6054,13 +6600,18 @@
               <w:keepLines/>
               <w:spacing w:after="120" w:line="240" w:lineRule="auto"/>
               <w:jc w:val="center"/>
-            </w:pPr>
-            <w:r>
-              <w:rPr>
-                <w:rFonts w:ascii="Times New Roman" w:eastAsia="Times New Roman" w:hAnsi="Times New Roman" w:cs="Times New Roman"/>
-              </w:rPr>
-              <w:t>7.0</w:t>
-            </w:r>
+              <w:rPr>
+                <w:rFonts w:ascii="Times New Roman" w:eastAsia="Times New Roman" w:hAnsi="Times New Roman" w:cs="Times New Roman"/>
+              </w:rPr>
+            </w:pPr>
+            <w:r>
+              <w:rPr>
+                <w:rFonts w:ascii="Times New Roman" w:eastAsia="Times New Roman" w:hAnsi="Times New Roman" w:cs="Times New Roman"/>
+              </w:rPr>
+              <w:t>1.2.25</w:t>
+            </w:r>
+            <w:bookmarkStart w:id="0" w:name="_GoBack"/>
+            <w:bookmarkEnd w:id="0"/>
           </w:p>
         </w:tc>
         <w:tc>
@@ -6082,13 +6633,36 @@
             <w:pPr>
               <w:keepLines/>
               <w:spacing w:after="120" w:line="240" w:lineRule="auto"/>
-            </w:pPr>
-            <w:r>
-              <w:rPr>
-                <w:rFonts w:ascii="Times New Roman" w:eastAsia="Times New Roman" w:hAnsi="Times New Roman" w:cs="Times New Roman"/>
-              </w:rPr>
-              <w:t>IDE de desenvolvimento</w:t>
-            </w:r>
+              <w:rPr>
+                <w:rFonts w:ascii="Times New Roman" w:eastAsia="Times New Roman" w:hAnsi="Times New Roman" w:cs="Times New Roman"/>
+              </w:rPr>
+            </w:pPr>
+            <w:r>
+              <w:rPr>
+                <w:rFonts w:ascii="Times New Roman" w:eastAsia="Times New Roman" w:hAnsi="Times New Roman" w:cs="Times New Roman"/>
+              </w:rPr>
+              <w:t xml:space="preserve">Ferramenta para teste </w:t>
+            </w:r>
+            <w:r>
+              <w:rPr>
+                <w:rFonts w:ascii="Times New Roman" w:eastAsia="Times New Roman" w:hAnsi="Times New Roman" w:cs="Times New Roman"/>
+              </w:rPr>
+              <w:t>de cobertura de código</w:t>
+            </w:r>
+            <w:r>
+              <w:rPr>
+                <w:rFonts w:ascii="Times New Roman" w:eastAsia="Times New Roman" w:hAnsi="Times New Roman" w:cs="Times New Roman"/>
+              </w:rPr>
+              <w:t xml:space="preserve"> em </w:t>
+            </w:r>
+            <w:proofErr w:type="spellStart"/>
+            <w:r>
+              <w:rPr>
+                <w:rFonts w:ascii="Times New Roman" w:eastAsia="Times New Roman" w:hAnsi="Times New Roman" w:cs="Times New Roman"/>
+              </w:rPr>
+              <w:t>php</w:t>
+            </w:r>
+            <w:proofErr w:type="spellEnd"/>
           </w:p>
         </w:tc>
       </w:tr>
@@ -6101,21 +6675,6 @@
           <w:rFonts w:ascii="Times New Roman" w:eastAsia="Times New Roman" w:hAnsi="Times New Roman" w:cs="Times New Roman"/>
         </w:rPr>
       </w:pPr>
-    </w:p>
-    <w:p>
-      <w:pPr>
-        <w:keepLines/>
-        <w:spacing w:after="120" w:line="240" w:lineRule="auto"/>
-        <w:rPr>
-          <w:rFonts w:ascii="Times New Roman" w:eastAsia="Times New Roman" w:hAnsi="Times New Roman" w:cs="Times New Roman"/>
-        </w:rPr>
-      </w:pPr>
-      <w:r>
-        <w:rPr>
-          <w:rFonts w:ascii="Times New Roman" w:eastAsia="Times New Roman" w:hAnsi="Times New Roman" w:cs="Times New Roman"/>
-        </w:rPr>
-        <w:t xml:space="preserve"> </w:t>
-      </w:r>
     </w:p>
     <w:p>
       <w:pPr>
@@ -8471,7 +9030,7 @@
 </file>
 
 <file path=customXml/itemProps1.xml><?xml version="1.0" encoding="utf-8"?>
-<ds:datastoreItem xmlns:ds="http://schemas.openxmlformats.org/officeDocument/2006/customXml" ds:itemID="{6D757EDC-7088-4C6D-B3AA-D4C4401C3F35}">
+<ds:datastoreItem xmlns:ds="http://schemas.openxmlformats.org/officeDocument/2006/customXml" ds:itemID="{82E8BCAB-78CC-4054-9791-6A3D314A6DD4}">
   <ds:schemaRefs>
     <ds:schemaRef ds:uri="http://schemas.openxmlformats.org/officeDocument/2006/bibliography"/>
   </ds:schemaRefs>

</xml_diff>